<commit_message>
leasure logical integrity checks
</commit_message>
<xml_diff>
--- a/ml_pipeline/data_evaluation/osm_places/OSM Amenities Data Quality Report.docx
+++ b/ml_pipeline/data_evaluation/osm_places/OSM Amenities Data Quality Report.docx
@@ -7,7 +7,7 @@
         <w:pStyle w:val="Heading1"/>
       </w:pPr>
       <w:r>
-        <w:t>OSM Amenities1 Data Quality Report</w:t>
+        <w:t>OSM Amenities Data Quality Report</w:t>
       </w:r>
     </w:p>
     <w:p>
@@ -56,41 +56,8 @@
       </w:r>
     </w:p>
     <w:p>
-      <w:pPr>
-        <w:rPr>
-          <w:rFonts w:cs="Arial"/>
-        </w:rPr>
-      </w:pPr>
       <w:r>
-        <w:rPr>
-          <w:rFonts w:cs="Arial"/>
-        </w:rPr>
-        <w:t xml:space="preserve">Test 1: </w:t>
-      </w:r>
-      <w:r>
-        <w:rPr>
-          <w:rFonts w:cs="Arial"/>
-        </w:rPr>
-        <w:t xml:space="preserve">No date in x is </w:t>
-      </w:r>
-      <w:r>
-        <w:rPr>
-          <w:rFonts w:cs="Arial"/>
-        </w:rPr>
-        <w:t>before Feb 2022 or after the upload date (22</w:t>
-      </w:r>
-      <w:r>
-        <w:rPr>
-          <w:rFonts w:cs="Arial"/>
-          <w:vertAlign w:val="superscript"/>
-        </w:rPr>
-        <w:t>nd</w:t>
-      </w:r>
-      <w:r>
-        <w:rPr>
-          <w:rFonts w:cs="Arial"/>
-        </w:rPr>
-        <w:t xml:space="preserve"> May).</w:t>
+        <w:t>Test 1: Address state is not “NY”</w:t>
       </w:r>
     </w:p>
     <w:p>
@@ -98,24 +65,71 @@
         <w:pStyle w:val="ListParagraph"/>
         <w:numPr>
           <w:ilvl w:val="0"/>
-          <w:numId w:val="12"/>
+          <w:numId w:val="15"/>
         </w:numPr>
-        <w:spacing w:after="160" w:line="259" w:lineRule="auto"/>
-        <w:rPr>
-          <w:rFonts w:cs="Arial"/>
-        </w:rPr>
       </w:pPr>
       <w:r>
-        <w:rPr>
-          <w:rFonts w:cs="Arial"/>
-        </w:rPr>
-        <w:t>0 instances</w:t>
+        <w:t>0 instances.</w:t>
       </w:r>
+    </w:p>
+    <w:p>
+      <w:pPr>
+        <w:pStyle w:val="ListBullet"/>
+        <w:numPr>
+          <w:ilvl w:val="0"/>
+          <w:numId w:val="0"/>
+        </w:numPr>
+        <w:ind w:left="360" w:hanging="360"/>
+      </w:pPr>
       <w:r>
-        <w:rPr>
-          <w:rFonts w:cs="Arial"/>
-        </w:rPr>
-        <w:t>.</w:t>
+        <w:t>Test 2: Website does not start with http:// or https://</w:t>
+      </w:r>
+    </w:p>
+    <w:p>
+      <w:pPr>
+        <w:pStyle w:val="ListBullet"/>
+        <w:numPr>
+          <w:ilvl w:val="0"/>
+          <w:numId w:val="14"/>
+        </w:numPr>
+      </w:pPr>
+      <w:r>
+        <w:t>2 instances, both starting with “www”</w:t>
+      </w:r>
+    </w:p>
+    <w:p>
+      <w:pPr>
+        <w:pStyle w:val="ListBullet"/>
+        <w:numPr>
+          <w:ilvl w:val="0"/>
+          <w:numId w:val="0"/>
+        </w:numPr>
+        <w:ind w:left="360" w:hanging="360"/>
+      </w:pPr>
+    </w:p>
+    <w:p>
+      <w:pPr>
+        <w:pStyle w:val="ListBullet"/>
+        <w:numPr>
+          <w:ilvl w:val="0"/>
+          <w:numId w:val="0"/>
+        </w:numPr>
+        <w:ind w:left="360" w:hanging="360"/>
+      </w:pPr>
+      <w:r>
+        <w:t>Test 3: Zip code not in list of NYC zip codes</w:t>
+      </w:r>
+    </w:p>
+    <w:p>
+      <w:pPr>
+        <w:pStyle w:val="ListBullet"/>
+        <w:numPr>
+          <w:ilvl w:val="0"/>
+          <w:numId w:val="14"/>
+        </w:numPr>
+      </w:pPr>
+      <w:r>
+        <w:t>0 instances.</w:t>
       </w:r>
     </w:p>
     <w:p>
@@ -184,6 +198,7 @@
         <w:pStyle w:val="Heading3"/>
       </w:pPr>
       <w:r>
+        <w:lastRenderedPageBreak/>
         <w:t>Histograms</w:t>
       </w:r>
     </w:p>
@@ -203,7 +218,6 @@
         <w:pStyle w:val="Heading2"/>
       </w:pPr>
       <w:r>
-        <w:lastRenderedPageBreak/>
         <w:t>Review Continuous Features</w:t>
       </w:r>
     </w:p>
@@ -361,6 +375,7 @@
         <w:pStyle w:val="ListBullet"/>
       </w:pPr>
       <w:r>
+        <w:lastRenderedPageBreak/>
         <w:t>cuisine</w:t>
       </w:r>
     </w:p>
@@ -369,7 +384,6 @@
         <w:pStyle w:val="ListBullet2"/>
       </w:pPr>
       <w:r>
-        <w:lastRenderedPageBreak/>
         <w:t xml:space="preserve">This has 1304 unique values. The most common is pizza. There are 4620 missing values. </w:t>
       </w:r>
     </w:p>
@@ -1604,6 +1618,119 @@
     </w:lvl>
   </w:abstractNum>
   <w:abstractNum w:abstractNumId="9" w15:restartNumberingAfterBreak="0">
+    <w:nsid w:val="168A6566"/>
+    <w:multiLevelType w:val="hybridMultilevel"/>
+    <w:tmpl w:val="A7A8704C"/>
+    <w:lvl w:ilvl="0" w:tplc="08090001">
+      <w:start w:val="1"/>
+      <w:numFmt w:val="bullet"/>
+      <w:lvlText w:val=""/>
+      <w:lvlJc w:val="left"/>
+      <w:pPr>
+        <w:ind w:left="360" w:hanging="360"/>
+      </w:pPr>
+      <w:rPr>
+        <w:rFonts w:ascii="Symbol" w:hAnsi="Symbol" w:hint="default"/>
+      </w:rPr>
+    </w:lvl>
+    <w:lvl w:ilvl="1" w:tplc="08090003" w:tentative="1">
+      <w:start w:val="1"/>
+      <w:numFmt w:val="bullet"/>
+      <w:lvlText w:val="o"/>
+      <w:lvlJc w:val="left"/>
+      <w:pPr>
+        <w:ind w:left="1080" w:hanging="360"/>
+      </w:pPr>
+      <w:rPr>
+        <w:rFonts w:ascii="Courier New" w:hAnsi="Courier New" w:hint="default"/>
+      </w:rPr>
+    </w:lvl>
+    <w:lvl w:ilvl="2" w:tplc="08090005" w:tentative="1">
+      <w:start w:val="1"/>
+      <w:numFmt w:val="bullet"/>
+      <w:lvlText w:val=""/>
+      <w:lvlJc w:val="left"/>
+      <w:pPr>
+        <w:ind w:left="1800" w:hanging="360"/>
+      </w:pPr>
+      <w:rPr>
+        <w:rFonts w:ascii="Wingdings" w:hAnsi="Wingdings" w:hint="default"/>
+      </w:rPr>
+    </w:lvl>
+    <w:lvl w:ilvl="3" w:tplc="08090001" w:tentative="1">
+      <w:start w:val="1"/>
+      <w:numFmt w:val="bullet"/>
+      <w:lvlText w:val=""/>
+      <w:lvlJc w:val="left"/>
+      <w:pPr>
+        <w:ind w:left="2520" w:hanging="360"/>
+      </w:pPr>
+      <w:rPr>
+        <w:rFonts w:ascii="Symbol" w:hAnsi="Symbol" w:hint="default"/>
+      </w:rPr>
+    </w:lvl>
+    <w:lvl w:ilvl="4" w:tplc="08090003" w:tentative="1">
+      <w:start w:val="1"/>
+      <w:numFmt w:val="bullet"/>
+      <w:lvlText w:val="o"/>
+      <w:lvlJc w:val="left"/>
+      <w:pPr>
+        <w:ind w:left="3240" w:hanging="360"/>
+      </w:pPr>
+      <w:rPr>
+        <w:rFonts w:ascii="Courier New" w:hAnsi="Courier New" w:hint="default"/>
+      </w:rPr>
+    </w:lvl>
+    <w:lvl w:ilvl="5" w:tplc="08090005" w:tentative="1">
+      <w:start w:val="1"/>
+      <w:numFmt w:val="bullet"/>
+      <w:lvlText w:val=""/>
+      <w:lvlJc w:val="left"/>
+      <w:pPr>
+        <w:ind w:left="3960" w:hanging="360"/>
+      </w:pPr>
+      <w:rPr>
+        <w:rFonts w:ascii="Wingdings" w:hAnsi="Wingdings" w:hint="default"/>
+      </w:rPr>
+    </w:lvl>
+    <w:lvl w:ilvl="6" w:tplc="08090001" w:tentative="1">
+      <w:start w:val="1"/>
+      <w:numFmt w:val="bullet"/>
+      <w:lvlText w:val=""/>
+      <w:lvlJc w:val="left"/>
+      <w:pPr>
+        <w:ind w:left="4680" w:hanging="360"/>
+      </w:pPr>
+      <w:rPr>
+        <w:rFonts w:ascii="Symbol" w:hAnsi="Symbol" w:hint="default"/>
+      </w:rPr>
+    </w:lvl>
+    <w:lvl w:ilvl="7" w:tplc="08090003" w:tentative="1">
+      <w:start w:val="1"/>
+      <w:numFmt w:val="bullet"/>
+      <w:lvlText w:val="o"/>
+      <w:lvlJc w:val="left"/>
+      <w:pPr>
+        <w:ind w:left="5400" w:hanging="360"/>
+      </w:pPr>
+      <w:rPr>
+        <w:rFonts w:ascii="Courier New" w:hAnsi="Courier New" w:hint="default"/>
+      </w:rPr>
+    </w:lvl>
+    <w:lvl w:ilvl="8" w:tplc="08090005" w:tentative="1">
+      <w:start w:val="1"/>
+      <w:numFmt w:val="bullet"/>
+      <w:lvlText w:val=""/>
+      <w:lvlJc w:val="left"/>
+      <w:pPr>
+        <w:ind w:left="6120" w:hanging="360"/>
+      </w:pPr>
+      <w:rPr>
+        <w:rFonts w:ascii="Wingdings" w:hAnsi="Wingdings" w:hint="default"/>
+      </w:rPr>
+    </w:lvl>
+  </w:abstractNum>
+  <w:abstractNum w:abstractNumId="10" w15:restartNumberingAfterBreak="0">
     <w:nsid w:val="1F8C06D0"/>
     <w:multiLevelType w:val="hybridMultilevel"/>
     <w:tmpl w:val="F1D07E66"/>
@@ -1716,7 +1843,120 @@
       </w:rPr>
     </w:lvl>
   </w:abstractNum>
-  <w:abstractNum w:abstractNumId="10" w15:restartNumberingAfterBreak="0">
+  <w:abstractNum w:abstractNumId="11" w15:restartNumberingAfterBreak="0">
+    <w:nsid w:val="45F04A77"/>
+    <w:multiLevelType w:val="hybridMultilevel"/>
+    <w:tmpl w:val="073ABDB2"/>
+    <w:lvl w:ilvl="0" w:tplc="08090001">
+      <w:start w:val="1"/>
+      <w:numFmt w:val="bullet"/>
+      <w:lvlText w:val=""/>
+      <w:lvlJc w:val="left"/>
+      <w:pPr>
+        <w:ind w:left="360" w:hanging="360"/>
+      </w:pPr>
+      <w:rPr>
+        <w:rFonts w:ascii="Symbol" w:hAnsi="Symbol" w:hint="default"/>
+      </w:rPr>
+    </w:lvl>
+    <w:lvl w:ilvl="1" w:tplc="08090003" w:tentative="1">
+      <w:start w:val="1"/>
+      <w:numFmt w:val="bullet"/>
+      <w:lvlText w:val="o"/>
+      <w:lvlJc w:val="left"/>
+      <w:pPr>
+        <w:ind w:left="1080" w:hanging="360"/>
+      </w:pPr>
+      <w:rPr>
+        <w:rFonts w:ascii="Courier New" w:hAnsi="Courier New" w:hint="default"/>
+      </w:rPr>
+    </w:lvl>
+    <w:lvl w:ilvl="2" w:tplc="08090005" w:tentative="1">
+      <w:start w:val="1"/>
+      <w:numFmt w:val="bullet"/>
+      <w:lvlText w:val=""/>
+      <w:lvlJc w:val="left"/>
+      <w:pPr>
+        <w:ind w:left="1800" w:hanging="360"/>
+      </w:pPr>
+      <w:rPr>
+        <w:rFonts w:ascii="Wingdings" w:hAnsi="Wingdings" w:hint="default"/>
+      </w:rPr>
+    </w:lvl>
+    <w:lvl w:ilvl="3" w:tplc="08090001" w:tentative="1">
+      <w:start w:val="1"/>
+      <w:numFmt w:val="bullet"/>
+      <w:lvlText w:val=""/>
+      <w:lvlJc w:val="left"/>
+      <w:pPr>
+        <w:ind w:left="2520" w:hanging="360"/>
+      </w:pPr>
+      <w:rPr>
+        <w:rFonts w:ascii="Symbol" w:hAnsi="Symbol" w:hint="default"/>
+      </w:rPr>
+    </w:lvl>
+    <w:lvl w:ilvl="4" w:tplc="08090003" w:tentative="1">
+      <w:start w:val="1"/>
+      <w:numFmt w:val="bullet"/>
+      <w:lvlText w:val="o"/>
+      <w:lvlJc w:val="left"/>
+      <w:pPr>
+        <w:ind w:left="3240" w:hanging="360"/>
+      </w:pPr>
+      <w:rPr>
+        <w:rFonts w:ascii="Courier New" w:hAnsi="Courier New" w:hint="default"/>
+      </w:rPr>
+    </w:lvl>
+    <w:lvl w:ilvl="5" w:tplc="08090005" w:tentative="1">
+      <w:start w:val="1"/>
+      <w:numFmt w:val="bullet"/>
+      <w:lvlText w:val=""/>
+      <w:lvlJc w:val="left"/>
+      <w:pPr>
+        <w:ind w:left="3960" w:hanging="360"/>
+      </w:pPr>
+      <w:rPr>
+        <w:rFonts w:ascii="Wingdings" w:hAnsi="Wingdings" w:hint="default"/>
+      </w:rPr>
+    </w:lvl>
+    <w:lvl w:ilvl="6" w:tplc="08090001" w:tentative="1">
+      <w:start w:val="1"/>
+      <w:numFmt w:val="bullet"/>
+      <w:lvlText w:val=""/>
+      <w:lvlJc w:val="left"/>
+      <w:pPr>
+        <w:ind w:left="4680" w:hanging="360"/>
+      </w:pPr>
+      <w:rPr>
+        <w:rFonts w:ascii="Symbol" w:hAnsi="Symbol" w:hint="default"/>
+      </w:rPr>
+    </w:lvl>
+    <w:lvl w:ilvl="7" w:tplc="08090003" w:tentative="1">
+      <w:start w:val="1"/>
+      <w:numFmt w:val="bullet"/>
+      <w:lvlText w:val="o"/>
+      <w:lvlJc w:val="left"/>
+      <w:pPr>
+        <w:ind w:left="5400" w:hanging="360"/>
+      </w:pPr>
+      <w:rPr>
+        <w:rFonts w:ascii="Courier New" w:hAnsi="Courier New" w:hint="default"/>
+      </w:rPr>
+    </w:lvl>
+    <w:lvl w:ilvl="8" w:tplc="08090005" w:tentative="1">
+      <w:start w:val="1"/>
+      <w:numFmt w:val="bullet"/>
+      <w:lvlText w:val=""/>
+      <w:lvlJc w:val="left"/>
+      <w:pPr>
+        <w:ind w:left="6120" w:hanging="360"/>
+      </w:pPr>
+      <w:rPr>
+        <w:rFonts w:ascii="Wingdings" w:hAnsi="Wingdings" w:hint="default"/>
+      </w:rPr>
+    </w:lvl>
+  </w:abstractNum>
+  <w:abstractNum w:abstractNumId="12" w15:restartNumberingAfterBreak="0">
     <w:nsid w:val="48AA52E2"/>
     <w:multiLevelType w:val="hybridMultilevel"/>
     <w:tmpl w:val="C486F0FA"/>
@@ -1829,7 +2069,120 @@
       </w:rPr>
     </w:lvl>
   </w:abstractNum>
-  <w:abstractNum w:abstractNumId="11" w15:restartNumberingAfterBreak="0">
+  <w:abstractNum w:abstractNumId="13" w15:restartNumberingAfterBreak="0">
+    <w:nsid w:val="4DF2045B"/>
+    <w:multiLevelType w:val="hybridMultilevel"/>
+    <w:tmpl w:val="91724F8E"/>
+    <w:lvl w:ilvl="0" w:tplc="08090001">
+      <w:start w:val="1"/>
+      <w:numFmt w:val="bullet"/>
+      <w:lvlText w:val=""/>
+      <w:lvlJc w:val="left"/>
+      <w:pPr>
+        <w:ind w:left="360" w:hanging="360"/>
+      </w:pPr>
+      <w:rPr>
+        <w:rFonts w:ascii="Symbol" w:hAnsi="Symbol" w:hint="default"/>
+      </w:rPr>
+    </w:lvl>
+    <w:lvl w:ilvl="1" w:tplc="08090003" w:tentative="1">
+      <w:start w:val="1"/>
+      <w:numFmt w:val="bullet"/>
+      <w:lvlText w:val="o"/>
+      <w:lvlJc w:val="left"/>
+      <w:pPr>
+        <w:ind w:left="1080" w:hanging="360"/>
+      </w:pPr>
+      <w:rPr>
+        <w:rFonts w:ascii="Courier New" w:hAnsi="Courier New" w:hint="default"/>
+      </w:rPr>
+    </w:lvl>
+    <w:lvl w:ilvl="2" w:tplc="08090005" w:tentative="1">
+      <w:start w:val="1"/>
+      <w:numFmt w:val="bullet"/>
+      <w:lvlText w:val=""/>
+      <w:lvlJc w:val="left"/>
+      <w:pPr>
+        <w:ind w:left="1800" w:hanging="360"/>
+      </w:pPr>
+      <w:rPr>
+        <w:rFonts w:ascii="Wingdings" w:hAnsi="Wingdings" w:hint="default"/>
+      </w:rPr>
+    </w:lvl>
+    <w:lvl w:ilvl="3" w:tplc="08090001" w:tentative="1">
+      <w:start w:val="1"/>
+      <w:numFmt w:val="bullet"/>
+      <w:lvlText w:val=""/>
+      <w:lvlJc w:val="left"/>
+      <w:pPr>
+        <w:ind w:left="2520" w:hanging="360"/>
+      </w:pPr>
+      <w:rPr>
+        <w:rFonts w:ascii="Symbol" w:hAnsi="Symbol" w:hint="default"/>
+      </w:rPr>
+    </w:lvl>
+    <w:lvl w:ilvl="4" w:tplc="08090003" w:tentative="1">
+      <w:start w:val="1"/>
+      <w:numFmt w:val="bullet"/>
+      <w:lvlText w:val="o"/>
+      <w:lvlJc w:val="left"/>
+      <w:pPr>
+        <w:ind w:left="3240" w:hanging="360"/>
+      </w:pPr>
+      <w:rPr>
+        <w:rFonts w:ascii="Courier New" w:hAnsi="Courier New" w:hint="default"/>
+      </w:rPr>
+    </w:lvl>
+    <w:lvl w:ilvl="5" w:tplc="08090005" w:tentative="1">
+      <w:start w:val="1"/>
+      <w:numFmt w:val="bullet"/>
+      <w:lvlText w:val=""/>
+      <w:lvlJc w:val="left"/>
+      <w:pPr>
+        <w:ind w:left="3960" w:hanging="360"/>
+      </w:pPr>
+      <w:rPr>
+        <w:rFonts w:ascii="Wingdings" w:hAnsi="Wingdings" w:hint="default"/>
+      </w:rPr>
+    </w:lvl>
+    <w:lvl w:ilvl="6" w:tplc="08090001" w:tentative="1">
+      <w:start w:val="1"/>
+      <w:numFmt w:val="bullet"/>
+      <w:lvlText w:val=""/>
+      <w:lvlJc w:val="left"/>
+      <w:pPr>
+        <w:ind w:left="4680" w:hanging="360"/>
+      </w:pPr>
+      <w:rPr>
+        <w:rFonts w:ascii="Symbol" w:hAnsi="Symbol" w:hint="default"/>
+      </w:rPr>
+    </w:lvl>
+    <w:lvl w:ilvl="7" w:tplc="08090003" w:tentative="1">
+      <w:start w:val="1"/>
+      <w:numFmt w:val="bullet"/>
+      <w:lvlText w:val="o"/>
+      <w:lvlJc w:val="left"/>
+      <w:pPr>
+        <w:ind w:left="5400" w:hanging="360"/>
+      </w:pPr>
+      <w:rPr>
+        <w:rFonts w:ascii="Courier New" w:hAnsi="Courier New" w:hint="default"/>
+      </w:rPr>
+    </w:lvl>
+    <w:lvl w:ilvl="8" w:tplc="08090005" w:tentative="1">
+      <w:start w:val="1"/>
+      <w:numFmt w:val="bullet"/>
+      <w:lvlText w:val=""/>
+      <w:lvlJc w:val="left"/>
+      <w:pPr>
+        <w:ind w:left="6120" w:hanging="360"/>
+      </w:pPr>
+      <w:rPr>
+        <w:rFonts w:ascii="Wingdings" w:hAnsi="Wingdings" w:hint="default"/>
+      </w:rPr>
+    </w:lvl>
+  </w:abstractNum>
+  <w:abstractNum w:abstractNumId="14" w15:restartNumberingAfterBreak="0">
     <w:nsid w:val="72027E6D"/>
     <w:multiLevelType w:val="hybridMultilevel"/>
     <w:tmpl w:val="1B4478DA"/>
@@ -1970,13 +2323,22 @@
     <w:abstractNumId w:val="0"/>
   </w:num>
   <w:num w:numId="10">
+    <w:abstractNumId w:val="12"/>
+  </w:num>
+  <w:num w:numId="11">
     <w:abstractNumId w:val="10"/>
   </w:num>
-  <w:num w:numId="11">
+  <w:num w:numId="12">
+    <w:abstractNumId w:val="14"/>
+  </w:num>
+  <w:num w:numId="13">
     <w:abstractNumId w:val="9"/>
   </w:num>
-  <w:num w:numId="12">
+  <w:num w:numId="14">
     <w:abstractNumId w:val="11"/>
+  </w:num>
+  <w:num w:numId="15">
+    <w:abstractNumId w:val="13"/>
   </w:num>
 </w:numbering>
 </file>

</xml_diff>